<commit_message>
fix: remove redundant break statements in switch cases
Go switch statements don't fall through by default, making explicit
break statements at the end of case blocks unnecessary. Removed
redundant breaks to clean up the code and address linter warnings.

🤖 Generated with [Claude Code](https://claude.ai/code)

Co-Authored-By: Claude <noreply@anthropic.com>
</commit_message>
<xml_diff>
--- a/examples/advanced/output/comprehensive_features_output.docx
+++ b/examples/advanced/output/comprehensive_features_output.docx
@@ -230,7 +230,7 @@
     </w:p>
     <w:p>
       <w:r>
-        <w:t xml:space="preserve">  map[__functions__:0x14000076440 age:21 basePrice:100 defaultTitle:Guest description:This is the old version of the text discount:15 eventDate:2024-12-25 15:30:00 +0000 UTC features:[Fast Flexible Powerful] fruits:[apple banana orange] hasEditRights:true hasID:true hideQ1:false hideQ2:false hideQ3:true hideQ4:false isAdmin:false isLoggedIn:true isOwner:true isPublic:false isVIP:false isWeekend:false items:[map[name:Widget Pro price:99.99] map[name:Gadget Plus price:149.99] map[name:Tool Elite price:199.99]] name:Go-Stencil Template Engine newImageData:data:image/png;base64,iVBORw0KGgoAAAANSUhEUgAAAAEAAAABCAYAAAAfFcSJAAAADUlEQVR42mNkYPhfDwAChwGA60e6kgAAAABJRU5ErkJggg== newWebsiteUrl:https://github.com/benjaminschreck/go-stencil optionalField:&lt;nil&gt; products:[map[name:Product A price:$10 stock:5] map[name:Product B price:$20 stock:0] map[name:Product C price:$30 stock:15] map[name:Product D price:$40 stock:0]] quantity:3 score:85 status:pending stringNumber:42 stringPrice:19.99 taxRate:8.5 user:map[email:alice@example.com firstName:Alice lastName:Johnson] userTitle: weekDays:[Monday Tuesday Wednesday Thursday Friday]]</w:t>
+        <w:t xml:space="preserve">  map[__functions__:0x14000112420 age:21 basePrice:100 defaultTitle:Guest description:This is the old version of the text discount:15 eventDate:2024-12-25 15:30:00 +0000 UTC features:[Fast Flexible Powerful] fruits:[apple banana orange] hasEditRights:true hasID:true hideQ1:false hideQ2:false hideQ3:true hideQ4:false isAdmin:false isLoggedIn:true isOwner:true isPublic:false isVIP:false isWeekend:false items:[map[name:Widget Pro price:99.99] map[name:Gadget Plus price:149.99] map[name:Tool Elite price:199.99]] name:Go-Stencil Template Engine newImageData:data:image/png;base64,iVBORw0KGgoAAAANSUhEUgAAAAEAAAABCAYAAAAfFcSJAAAADUlEQVR42mNkYPhfDwAChwGA60e6kgAAAABJRU5ErkJggg== newWebsiteUrl:https://github.com/benjaminschreck/go-stencil optionalField:&lt;nil&gt; products:[map[name:Product A price:$10 stock:5] map[name:Product B price:$20 stock:0] map[name:Product C price:$30 stock:15] map[name:Product D price:$40 stock:0]] quantity:3 score:85 status:pending stringNumber:42 stringPrice:19.99 taxRate:8.5 user:map[email:alice@example.com firstName:Alice lastName:Johnson] userTitle: weekDays:[Monday Tuesday Wednesday Thursday Friday]]</w:t>
       </w:r>
     </w:p>
     <w:p/>
@@ -791,7 +791,7 @@
     <w:p>
       <w:r>
         <w:t>=== COMPREHENSIVE FEATURE TEST ===
-Generated on: 2025-07-24 15:11:08</w:t>
+Generated on: 2025-07-24 15:16:29</w:t>
       </w:r>
     </w:p>
     <w:p/>

</xml_diff>